<commit_message>
updated text to commit all
</commit_message>
<xml_diff>
--- a/Week 3 - Assignment 1.docx
+++ b/Week 3 - Assignment 1.docx
@@ -67,6 +67,19 @@
         <w:spacing w:after="0"/>
       </w:pPr>
       <w:r>
+        <w:t>Please find attached the pdf copy which includes python code and their corresponding output (screenshot of output from terminal window of VS Code).</w:t>
+      </w:r>
+    </w:p>
+    <w:p>
+      <w:pPr>
+        <w:spacing w:after="0"/>
+      </w:pPr>
+    </w:p>
+    <w:p>
+      <w:pPr>
+        <w:spacing w:after="0"/>
+      </w:pPr>
+      <w:r>
         <w:t xml:space="preserve">from </w:t>
       </w:r>
       <w:proofErr w:type="spellStart"/>
@@ -86,23 +99,231 @@
         <w:t xml:space="preserve">iris = </w:t>
       </w:r>
       <w:proofErr w:type="spellStart"/>
-      <w:proofErr w:type="gramStart"/>
-      <w:r>
-        <w:t>datasets.load</w:t>
-      </w:r>
-      <w:proofErr w:type="gramEnd"/>
-      <w:r>
-        <w:t>_</w:t>
-      </w:r>
-      <w:proofErr w:type="gramStart"/>
-      <w:r>
-        <w:t>iris</w:t>
+      <w:r>
+        <w:t>datasets.load_iris</w:t>
+      </w:r>
+      <w:proofErr w:type="spellEnd"/>
+      <w:r>
+        <w:t>()</w:t>
+      </w:r>
+    </w:p>
+    <w:p>
+      <w:pPr>
+        <w:spacing w:after="0"/>
+      </w:pPr>
+    </w:p>
+    <w:p>
+      <w:pPr>
+        <w:spacing w:after="0"/>
+      </w:pPr>
+      <w:r>
+        <w:t>import pandas as pd</w:t>
+      </w:r>
+    </w:p>
+    <w:p>
+      <w:pPr>
+        <w:spacing w:after="0"/>
+      </w:pPr>
+      <w:r>
+        <w:t>data = { "weight": [4.17, 5.58, 5.18, 6.11, 4.50, 4.61, 5.17, 4.53, 5.33, 5.14, 4.81, 4.17, 4.41, 3.59, 5.87, 3.83, 6.03, 4.89, 4.32, 4.69, 6.31, 5.12, 5.54, 5.50, 5.37, 5.29, 4.92, 6.15, 5.80, 5.26], "group": ["ctrl"] * 10 + ["trt1"] * 10 + ["trt2"] * 10}</w:t>
+      </w:r>
+    </w:p>
+    <w:p>
+      <w:pPr>
+        <w:spacing w:after="0"/>
+      </w:pPr>
+      <w:proofErr w:type="spellStart"/>
+      <w:r>
+        <w:t>PlantGrowth</w:t>
+      </w:r>
+      <w:proofErr w:type="spellEnd"/>
+      <w:r>
+        <w:t xml:space="preserve"> = </w:t>
+      </w:r>
+      <w:proofErr w:type="spellStart"/>
+      <w:r>
+        <w:t>pd.DataFrame</w:t>
+      </w:r>
+      <w:proofErr w:type="spellEnd"/>
+      <w:r>
+        <w:t>(data)</w:t>
+      </w:r>
+    </w:p>
+    <w:p>
+      <w:pPr>
+        <w:spacing w:after="0"/>
+      </w:pPr>
+    </w:p>
+    <w:p>
+      <w:pPr>
+        <w:spacing w:after="0"/>
+      </w:pPr>
+      <w:r>
+        <w:t>print(iris)        # View/Check datasets</w:t>
+      </w:r>
+    </w:p>
+    <w:p>
+      <w:pPr>
+        <w:spacing w:after="0"/>
+      </w:pPr>
+      <w:r>
+        <w:t>print(</w:t>
+      </w:r>
+      <w:proofErr w:type="spellStart"/>
+      <w:r>
+        <w:t>iris.keys</w:t>
+      </w:r>
+      <w:proofErr w:type="spellEnd"/>
+      <w:r>
+        <w:t>()) # All Dictionary Keys</w:t>
+      </w:r>
+    </w:p>
+    <w:p>
+      <w:pPr>
+        <w:spacing w:after="0"/>
+      </w:pPr>
+    </w:p>
+    <w:p>
+      <w:pPr>
+        <w:spacing w:after="0"/>
+      </w:pPr>
+      <w:r>
+        <w:t># ********************************</w:t>
+      </w:r>
+    </w:p>
+    <w:p>
+      <w:pPr>
+        <w:spacing w:after="0"/>
+      </w:pPr>
+      <w:r>
+        <w:t># 1. Using the iris dataset...</w:t>
+      </w:r>
+    </w:p>
+    <w:p>
+      <w:pPr>
+        <w:spacing w:after="0"/>
+      </w:pPr>
+      <w:r>
+        <w:t xml:space="preserve"># 1.a - Make a histogram of the variable </w:t>
+      </w:r>
+      <w:proofErr w:type="spellStart"/>
+      <w:r>
+        <w:t>Sepal.Width</w:t>
+      </w:r>
+      <w:proofErr w:type="spellEnd"/>
+      <w:r>
+        <w:t>.</w:t>
+      </w:r>
+    </w:p>
+    <w:p>
+      <w:pPr>
+        <w:spacing w:after="0"/>
+      </w:pPr>
+      <w:r>
+        <w:t># ********************************</w:t>
+      </w:r>
+    </w:p>
+    <w:p>
+      <w:pPr>
+        <w:spacing w:after="0"/>
+      </w:pPr>
+      <w:r>
+        <w:t xml:space="preserve">import </w:t>
+      </w:r>
+      <w:proofErr w:type="spellStart"/>
+      <w:r>
+        <w:t>matplotlib.pyplot</w:t>
+      </w:r>
+      <w:proofErr w:type="spellEnd"/>
+      <w:r>
+        <w:t xml:space="preserve"> as </w:t>
+      </w:r>
+      <w:proofErr w:type="spellStart"/>
+      <w:r>
+        <w:t>plt</w:t>
+      </w:r>
+      <w:proofErr w:type="spellEnd"/>
+    </w:p>
+    <w:p>
+      <w:pPr>
+        <w:spacing w:after="0"/>
+      </w:pPr>
+      <w:r>
+        <w:t xml:space="preserve">import seaborn as </w:t>
+      </w:r>
+      <w:proofErr w:type="spellStart"/>
+      <w:r>
+        <w:t>sns</w:t>
+      </w:r>
+      <w:proofErr w:type="spellEnd"/>
+    </w:p>
+    <w:p>
+      <w:pPr>
+        <w:spacing w:after="0"/>
+      </w:pPr>
+      <w:r>
+        <w:t xml:space="preserve">import </w:t>
+      </w:r>
+      <w:proofErr w:type="spellStart"/>
+      <w:r>
+        <w:t>numpy</w:t>
+      </w:r>
+      <w:proofErr w:type="spellEnd"/>
+      <w:r>
+        <w:t xml:space="preserve"> as np</w:t>
+      </w:r>
+    </w:p>
+    <w:p>
+      <w:pPr>
+        <w:spacing w:after="0"/>
+      </w:pPr>
+    </w:p>
+    <w:p>
+      <w:pPr>
+        <w:spacing w:after="0"/>
+      </w:pPr>
+      <w:r>
+        <w:t xml:space="preserve"># Convert iris to </w:t>
+      </w:r>
+      <w:proofErr w:type="spellStart"/>
+      <w:r>
+        <w:t>DataFrame</w:t>
+      </w:r>
+      <w:proofErr w:type="spellEnd"/>
+    </w:p>
+    <w:p>
+      <w:pPr>
+        <w:spacing w:after="0"/>
+      </w:pPr>
+      <w:proofErr w:type="spellStart"/>
+      <w:r>
+        <w:t>iris_df</w:t>
+      </w:r>
+      <w:proofErr w:type="spellEnd"/>
+      <w:r>
+        <w:t xml:space="preserve"> = </w:t>
+      </w:r>
+      <w:proofErr w:type="spellStart"/>
+      <w:r>
+        <w:t>pd.DataFrame</w:t>
       </w:r>
       <w:proofErr w:type="spellEnd"/>
       <w:r>
         <w:t>(</w:t>
       </w:r>
-      <w:proofErr w:type="gramEnd"/>
+      <w:proofErr w:type="spellStart"/>
+      <w:r>
+        <w:t>iris.data</w:t>
+      </w:r>
+      <w:proofErr w:type="spellEnd"/>
+      <w:r>
+        <w:t>, columns=</w:t>
+      </w:r>
+      <w:proofErr w:type="spellStart"/>
+      <w:r>
+        <w:t>iris.feature_names</w:t>
+      </w:r>
+      <w:proofErr w:type="spellEnd"/>
       <w:r>
         <w:t>)</w:t>
       </w:r>
@@ -111,128 +332,94 @@
       <w:pPr>
         <w:spacing w:after="0"/>
       </w:pPr>
-    </w:p>
-    <w:p>
-      <w:pPr>
-        <w:spacing w:after="0"/>
-      </w:pPr>
-      <w:r>
-        <w:t>import pandas as pd</w:t>
-      </w:r>
-    </w:p>
-    <w:p>
-      <w:pPr>
-        <w:spacing w:after="0"/>
-      </w:pPr>
-      <w:r>
-        <w:t>data = { "weight": [4.17, 5.58, 5.18, 6.11, 4.50, 4.61, 5.17, 4.53, 5.33, 5.14, 4.81, 4.17, 4.41, 3.59, 5.87, 3.83, 6.03, 4.89, 4.32, 4.69, 6.31, 5.12, 5.54, 5.50, 5.37, 5.29, 4.92, 6.15, 5.80, 5.26], "group": ["ctrl"] * 10 + ["trt1"] * 10 + ["trt2"] * 10}</w:t>
-      </w:r>
-    </w:p>
-    <w:p>
-      <w:pPr>
-        <w:spacing w:after="0"/>
-      </w:pPr>
-      <w:proofErr w:type="spellStart"/>
-      <w:r>
-        <w:t>PlantGrowth</w:t>
-      </w:r>
-      <w:proofErr w:type="spellEnd"/>
-      <w:r>
-        <w:t xml:space="preserve"> = </w:t>
-      </w:r>
-      <w:proofErr w:type="spellStart"/>
-      <w:proofErr w:type="gramStart"/>
-      <w:r>
-        <w:t>pd.DataFrame</w:t>
-      </w:r>
-      <w:proofErr w:type="spellEnd"/>
-      <w:proofErr w:type="gramEnd"/>
-      <w:r>
-        <w:t>(data)</w:t>
-      </w:r>
-    </w:p>
-    <w:p>
-      <w:pPr>
-        <w:spacing w:after="0"/>
-      </w:pPr>
-    </w:p>
-    <w:p>
-      <w:pPr>
-        <w:spacing w:after="0"/>
-      </w:pPr>
-      <w:r>
-        <w:t>print(</w:t>
-      </w:r>
-      <w:proofErr w:type="gramStart"/>
-      <w:r>
-        <w:t xml:space="preserve">iris)   </w:t>
-      </w:r>
-      <w:proofErr w:type="gramEnd"/>
-      <w:r>
-        <w:t>     # View/Check datasets</w:t>
-      </w:r>
-    </w:p>
-    <w:p>
-      <w:pPr>
-        <w:spacing w:after="0"/>
-      </w:pPr>
-      <w:r>
-        <w:t>print(</w:t>
-      </w:r>
-      <w:proofErr w:type="spellStart"/>
-      <w:proofErr w:type="gramStart"/>
-      <w:r>
-        <w:t>iris.keys</w:t>
-      </w:r>
-      <w:proofErr w:type="spellEnd"/>
-      <w:proofErr w:type="gramEnd"/>
+      <w:proofErr w:type="spellStart"/>
+      <w:r>
+        <w:t>iris_df</w:t>
+      </w:r>
+      <w:proofErr w:type="spellEnd"/>
+      <w:r>
+        <w:t xml:space="preserve">["species"] = </w:t>
+      </w:r>
+      <w:proofErr w:type="spellStart"/>
+      <w:r>
+        <w:t>iris.target</w:t>
+      </w:r>
+      <w:proofErr w:type="spellEnd"/>
+    </w:p>
+    <w:p>
+      <w:pPr>
+        <w:spacing w:after="0"/>
+      </w:pPr>
+    </w:p>
+    <w:p>
+      <w:pPr>
+        <w:spacing w:after="0"/>
+      </w:pPr>
+      <w:proofErr w:type="spellStart"/>
+      <w:r>
+        <w:t>plt.figure</w:t>
+      </w:r>
+      <w:proofErr w:type="spellEnd"/>
       <w:r>
         <w:t>(</w:t>
       </w:r>
-      <w:proofErr w:type="gramStart"/>
-      <w:r>
-        <w:t>)) #</w:t>
-      </w:r>
-      <w:proofErr w:type="gramEnd"/>
-      <w:r>
-        <w:t xml:space="preserve"> All Dictionary Keys</w:t>
-      </w:r>
-    </w:p>
-    <w:p>
-      <w:pPr>
-        <w:spacing w:after="0"/>
-      </w:pPr>
-    </w:p>
-    <w:p>
-      <w:pPr>
-        <w:spacing w:after="0"/>
-      </w:pPr>
-      <w:r>
-        <w:t># ********************************</w:t>
-      </w:r>
-    </w:p>
-    <w:p>
-      <w:pPr>
-        <w:spacing w:after="0"/>
-      </w:pPr>
-      <w:r>
-        <w:t># 1. Using the iris dataset...</w:t>
-      </w:r>
-    </w:p>
-    <w:p>
-      <w:pPr>
-        <w:spacing w:after="0"/>
-      </w:pPr>
-      <w:r>
-        <w:t xml:space="preserve"># </w:t>
-      </w:r>
-      <w:proofErr w:type="gramStart"/>
-      <w:r>
-        <w:t>1.a</w:t>
-      </w:r>
-      <w:proofErr w:type="gramEnd"/>
-      <w:r>
-        <w:t xml:space="preserve"> - Make a histogram of the variable </w:t>
+      <w:proofErr w:type="spellStart"/>
+      <w:r>
+        <w:t>figsize</w:t>
+      </w:r>
+      <w:proofErr w:type="spellEnd"/>
+      <w:r>
+        <w:t>=(7,4))</w:t>
+      </w:r>
+    </w:p>
+    <w:p>
+      <w:pPr>
+        <w:spacing w:after="0"/>
+      </w:pPr>
+      <w:proofErr w:type="spellStart"/>
+      <w:r>
+        <w:t>plt.hist</w:t>
+      </w:r>
+      <w:proofErr w:type="spellEnd"/>
+      <w:r>
+        <w:t>(</w:t>
+      </w:r>
+      <w:proofErr w:type="spellStart"/>
+      <w:r>
+        <w:t>iris_df</w:t>
+      </w:r>
+      <w:proofErr w:type="spellEnd"/>
+      <w:r>
+        <w:t xml:space="preserve">["sepal width (cm)"], bins=10, </w:t>
+      </w:r>
+      <w:proofErr w:type="spellStart"/>
+      <w:r>
+        <w:t>edgecolor</w:t>
+      </w:r>
+      <w:proofErr w:type="spellEnd"/>
+      <w:r>
+        <w:t>="</w:t>
+      </w:r>
+      <w:proofErr w:type="spellStart"/>
+      <w:r>
+        <w:t>skyblue</w:t>
+      </w:r>
+      <w:proofErr w:type="spellEnd"/>
+      <w:r>
+        <w:t>")</w:t>
+      </w:r>
+    </w:p>
+    <w:p>
+      <w:pPr>
+        <w:spacing w:after="0"/>
+      </w:pPr>
+      <w:proofErr w:type="spellStart"/>
+      <w:r>
+        <w:t>plt.title</w:t>
+      </w:r>
+      <w:proofErr w:type="spellEnd"/>
+      <w:r>
+        <w:t xml:space="preserve">("Histogram of </w:t>
       </w:r>
       <w:proofErr w:type="spellStart"/>
       <w:r>
@@ -240,238 +427,6 @@
       </w:r>
       <w:proofErr w:type="spellEnd"/>
       <w:r>
-        <w:t>.</w:t>
-      </w:r>
-    </w:p>
-    <w:p>
-      <w:pPr>
-        <w:spacing w:after="0"/>
-      </w:pPr>
-      <w:r>
-        <w:t># ********************************</w:t>
-      </w:r>
-    </w:p>
-    <w:p>
-      <w:pPr>
-        <w:spacing w:after="0"/>
-      </w:pPr>
-      <w:r>
-        <w:t xml:space="preserve">import </w:t>
-      </w:r>
-      <w:proofErr w:type="spellStart"/>
-      <w:proofErr w:type="gramStart"/>
-      <w:r>
-        <w:t>matplotlib.pyplot</w:t>
-      </w:r>
-      <w:proofErr w:type="spellEnd"/>
-      <w:proofErr w:type="gramEnd"/>
-      <w:r>
-        <w:t xml:space="preserve"> as </w:t>
-      </w:r>
-      <w:proofErr w:type="spellStart"/>
-      <w:r>
-        <w:t>plt</w:t>
-      </w:r>
-      <w:proofErr w:type="spellEnd"/>
-    </w:p>
-    <w:p>
-      <w:pPr>
-        <w:spacing w:after="0"/>
-      </w:pPr>
-      <w:proofErr w:type="gramStart"/>
-      <w:r>
-        <w:t>import</w:t>
-      </w:r>
-      <w:proofErr w:type="gramEnd"/>
-      <w:r>
-        <w:t xml:space="preserve"> seaborn as </w:t>
-      </w:r>
-      <w:proofErr w:type="spellStart"/>
-      <w:r>
-        <w:t>sns</w:t>
-      </w:r>
-      <w:proofErr w:type="spellEnd"/>
-    </w:p>
-    <w:p>
-      <w:pPr>
-        <w:spacing w:after="0"/>
-      </w:pPr>
-      <w:proofErr w:type="gramStart"/>
-      <w:r>
-        <w:t>import</w:t>
-      </w:r>
-      <w:proofErr w:type="gramEnd"/>
-      <w:r>
-        <w:t xml:space="preserve"> </w:t>
-      </w:r>
-      <w:proofErr w:type="spellStart"/>
-      <w:r>
-        <w:t>numpy</w:t>
-      </w:r>
-      <w:proofErr w:type="spellEnd"/>
-      <w:r>
-        <w:t xml:space="preserve"> as np</w:t>
-      </w:r>
-    </w:p>
-    <w:p>
-      <w:pPr>
-        <w:spacing w:after="0"/>
-      </w:pPr>
-    </w:p>
-    <w:p>
-      <w:pPr>
-        <w:spacing w:after="0"/>
-      </w:pPr>
-      <w:r>
-        <w:t xml:space="preserve"># Convert iris to </w:t>
-      </w:r>
-      <w:proofErr w:type="spellStart"/>
-      <w:r>
-        <w:t>DataFrame</w:t>
-      </w:r>
-      <w:proofErr w:type="spellEnd"/>
-    </w:p>
-    <w:p>
-      <w:pPr>
-        <w:spacing w:after="0"/>
-      </w:pPr>
-      <w:proofErr w:type="spellStart"/>
-      <w:r>
-        <w:t>iris_df</w:t>
-      </w:r>
-      <w:proofErr w:type="spellEnd"/>
-      <w:r>
-        <w:t xml:space="preserve"> = </w:t>
-      </w:r>
-      <w:proofErr w:type="spellStart"/>
-      <w:proofErr w:type="gramStart"/>
-      <w:r>
-        <w:t>pd.DataFrame</w:t>
-      </w:r>
-      <w:proofErr w:type="spellEnd"/>
-      <w:proofErr w:type="gramEnd"/>
-      <w:r>
-        <w:t>(</w:t>
-      </w:r>
-      <w:proofErr w:type="spellStart"/>
-      <w:r>
-        <w:t>iris.data</w:t>
-      </w:r>
-      <w:proofErr w:type="spellEnd"/>
-      <w:r>
-        <w:t>, columns=</w:t>
-      </w:r>
-      <w:proofErr w:type="spellStart"/>
-      <w:proofErr w:type="gramStart"/>
-      <w:r>
-        <w:t>iris.feature</w:t>
-      </w:r>
-      <w:proofErr w:type="gramEnd"/>
-      <w:r>
-        <w:t>_names</w:t>
-      </w:r>
-      <w:proofErr w:type="spellEnd"/>
-      <w:r>
-        <w:t>)</w:t>
-      </w:r>
-    </w:p>
-    <w:p>
-      <w:pPr>
-        <w:spacing w:after="0"/>
-      </w:pPr>
-      <w:proofErr w:type="spellStart"/>
-      <w:r>
-        <w:t>iris_df</w:t>
-      </w:r>
-      <w:proofErr w:type="spellEnd"/>
-      <w:r>
-        <w:t xml:space="preserve">["species"] = </w:t>
-      </w:r>
-      <w:proofErr w:type="spellStart"/>
-      <w:proofErr w:type="gramStart"/>
-      <w:r>
-        <w:t>iris.target</w:t>
-      </w:r>
-      <w:proofErr w:type="spellEnd"/>
-      <w:proofErr w:type="gramEnd"/>
-    </w:p>
-    <w:p>
-      <w:pPr>
-        <w:spacing w:after="0"/>
-      </w:pPr>
-    </w:p>
-    <w:p>
-      <w:pPr>
-        <w:spacing w:after="0"/>
-      </w:pPr>
-      <w:proofErr w:type="spellStart"/>
-      <w:proofErr w:type="gramStart"/>
-      <w:r>
-        <w:t>plt.figure</w:t>
-      </w:r>
-      <w:proofErr w:type="spellEnd"/>
-      <w:proofErr w:type="gramEnd"/>
-      <w:r>
-        <w:t>(</w:t>
-      </w:r>
-      <w:proofErr w:type="spellStart"/>
-      <w:r>
-        <w:t>figsize</w:t>
-      </w:r>
-      <w:proofErr w:type="spellEnd"/>
-      <w:proofErr w:type="gramStart"/>
-      <w:r>
-        <w:t>=(</w:t>
-      </w:r>
-      <w:proofErr w:type="gramEnd"/>
-      <w:r>
-        <w:t>7,4))</w:t>
-      </w:r>
-    </w:p>
-    <w:p>
-      <w:pPr>
-        <w:spacing w:after="0"/>
-      </w:pPr>
-      <w:proofErr w:type="spellStart"/>
-      <w:proofErr w:type="gramStart"/>
-      <w:r>
-        <w:t>plt.hist</w:t>
-      </w:r>
-      <w:proofErr w:type="spellEnd"/>
-      <w:proofErr w:type="gramEnd"/>
-      <w:r>
-        <w:t>(</w:t>
-      </w:r>
-      <w:proofErr w:type="spellStart"/>
-      <w:r>
-        <w:t>iris_</w:t>
-      </w:r>
-      <w:proofErr w:type="gramStart"/>
-      <w:r>
-        <w:t>df</w:t>
-      </w:r>
-      <w:proofErr w:type="spellEnd"/>
-      <w:r>
-        <w:t>[</w:t>
-      </w:r>
-      <w:proofErr w:type="gramEnd"/>
-      <w:r>
-        <w:t xml:space="preserve">"sepal width (cm)"], bins=10, </w:t>
-      </w:r>
-      <w:proofErr w:type="spellStart"/>
-      <w:r>
-        <w:t>edgecolor</w:t>
-      </w:r>
-      <w:proofErr w:type="spellEnd"/>
-      <w:r>
-        <w:t>="</w:t>
-      </w:r>
-      <w:proofErr w:type="spellStart"/>
-      <w:r>
-        <w:t>skyblue</w:t>
-      </w:r>
-      <w:proofErr w:type="spellEnd"/>
-      <w:r>
         <w:t>")</w:t>
       </w:r>
     </w:p>
@@ -480,14 +435,12 @@
         <w:spacing w:after="0"/>
       </w:pPr>
       <w:proofErr w:type="spellStart"/>
-      <w:proofErr w:type="gramStart"/>
-      <w:r>
-        <w:t>plt.title</w:t>
-      </w:r>
-      <w:proofErr w:type="spellEnd"/>
-      <w:proofErr w:type="gramEnd"/>
-      <w:r>
-        <w:t xml:space="preserve">("Histogram of </w:t>
+      <w:r>
+        <w:t>plt.xlabel</w:t>
+      </w:r>
+      <w:proofErr w:type="spellEnd"/>
+      <w:r>
+        <w:t>("</w:t>
       </w:r>
       <w:proofErr w:type="spellStart"/>
       <w:r>
@@ -495,29 +448,6 @@
       </w:r>
       <w:proofErr w:type="spellEnd"/>
       <w:r>
-        <w:t>")</w:t>
-      </w:r>
-    </w:p>
-    <w:p>
-      <w:pPr>
-        <w:spacing w:after="0"/>
-      </w:pPr>
-      <w:proofErr w:type="spellStart"/>
-      <w:proofErr w:type="gramStart"/>
-      <w:r>
-        <w:t>plt.xlabel</w:t>
-      </w:r>
-      <w:proofErr w:type="spellEnd"/>
-      <w:proofErr w:type="gramEnd"/>
-      <w:r>
-        <w:t>("</w:t>
-      </w:r>
-      <w:proofErr w:type="spellStart"/>
-      <w:r>
-        <w:t>Sepal.Width</w:t>
-      </w:r>
-      <w:proofErr w:type="spellEnd"/>
-      <w:r>
         <w:t xml:space="preserve"> (cm)")</w:t>
       </w:r>
     </w:p>
@@ -526,12 +456,10 @@
         <w:spacing w:after="0"/>
       </w:pPr>
       <w:proofErr w:type="spellStart"/>
-      <w:proofErr w:type="gramStart"/>
       <w:r>
         <w:t>plt.ylabel</w:t>
       </w:r>
       <w:proofErr w:type="spellEnd"/>
-      <w:proofErr w:type="gramEnd"/>
       <w:r>
         <w:t>("Count")</w:t>
       </w:r>
@@ -541,12 +469,10 @@
         <w:spacing w:after="0"/>
       </w:pPr>
       <w:proofErr w:type="spellStart"/>
-      <w:proofErr w:type="gramStart"/>
       <w:r>
         <w:t>plt.show</w:t>
       </w:r>
       <w:proofErr w:type="spellEnd"/>
-      <w:proofErr w:type="gramEnd"/>
       <w:r>
         <w:t>()</w:t>
       </w:r>
@@ -561,6 +487,9 @@
         <w:spacing w:after="0"/>
       </w:pPr>
       <w:r>
+        <w:rPr>
+          <w:noProof/>
+        </w:rPr>
         <w:lastRenderedPageBreak/>
         <w:drawing>
           <wp:inline distT="0" distB="0" distL="0" distR="0" wp14:anchorId="787791DA" wp14:editId="22DECB24">
@@ -644,31 +573,15 @@
         <w:spacing w:after="0"/>
       </w:pPr>
       <w:r>
-        <w:t>If the histogram is left-</w:t>
-      </w:r>
-      <w:proofErr w:type="gramStart"/>
-      <w:r>
-        <w:t>skewed(</w:t>
-      </w:r>
-      <w:proofErr w:type="gramEnd"/>
-      <w:r>
-        <w:t>tail to the left): Mean &lt; Median.</w:t>
-      </w:r>
-    </w:p>
-    <w:p>
-      <w:pPr>
-        <w:spacing w:after="0"/>
-      </w:pPr>
-      <w:r>
-        <w:t>If right-</w:t>
-      </w:r>
-      <w:proofErr w:type="gramStart"/>
-      <w:r>
-        <w:t>skewed(</w:t>
-      </w:r>
-      <w:proofErr w:type="gramEnd"/>
-      <w:r>
-        <w:t>tail to the right): Mean &gt; Median.</w:t>
+        <w:t>If the histogram is left-skewed(tail to the left): Mean &lt; Median.</w:t>
+      </w:r>
+    </w:p>
+    <w:p>
+      <w:pPr>
+        <w:spacing w:after="0"/>
+      </w:pPr>
+      <w:r>
+        <w:t>If right-skewed(tail to the right): Mean &gt; Median.</w:t>
       </w:r>
     </w:p>
     <w:p>
@@ -704,11 +617,11 @@
         <w:t>, the</w:t>
       </w:r>
       <w:r>
-        <w:t xml:space="preserve"> S</w:t>
-      </w:r>
-      <w:proofErr w:type="spellStart"/>
-      <w:r>
-        <w:t>epal.Width</w:t>
+        <w:t xml:space="preserve"> </w:t>
+      </w:r>
+      <w:proofErr w:type="spellStart"/>
+      <w:r>
+        <w:t>Sepal.Width</w:t>
       </w:r>
       <w:proofErr w:type="spellEnd"/>
       <w:r>
@@ -720,16 +633,11 @@
       <w:r>
         <w:t>(</w:t>
       </w:r>
-      <w:proofErr w:type="gramStart"/>
       <w:r>
         <w:t>right</w:t>
       </w:r>
       <w:r>
-        <w:t>-skewed</w:t>
-      </w:r>
-      <w:proofErr w:type="gramEnd"/>
-      <w:r>
-        <w:t>),</w:t>
+        <w:t>-skewed),</w:t>
       </w:r>
       <w:r>
         <w:t xml:space="preserve"> </w:t>
@@ -770,15 +678,7 @@
         <w:spacing w:after="0"/>
       </w:pPr>
       <w:r>
-        <w:t xml:space="preserve"># 1.c - Confirm your answer to #1b by </w:t>
-      </w:r>
-      <w:proofErr w:type="gramStart"/>
-      <w:r>
-        <w:t>actually finding</w:t>
-      </w:r>
-      <w:proofErr w:type="gramEnd"/>
-      <w:r>
-        <w:t xml:space="preserve"> these values.</w:t>
+        <w:t># 1.c - Confirm your answer to #1b by actually finding these values.</w:t>
       </w:r>
     </w:p>
     <w:p>
@@ -803,27 +703,11 @@
       </w:r>
       <w:proofErr w:type="spellStart"/>
       <w:r>
-        <w:t>iris_</w:t>
-      </w:r>
-      <w:proofErr w:type="gramStart"/>
-      <w:r>
-        <w:t>df</w:t>
-      </w:r>
-      <w:proofErr w:type="spellEnd"/>
-      <w:r>
-        <w:t>[</w:t>
-      </w:r>
-      <w:proofErr w:type="gramEnd"/>
-      <w:r>
-        <w:t>"sepal width (cm)"</w:t>
-      </w:r>
-      <w:proofErr w:type="gramStart"/>
-      <w:r>
-        <w:t>].mean</w:t>
-      </w:r>
-      <w:proofErr w:type="gramEnd"/>
-      <w:r>
-        <w:t>()</w:t>
+        <w:t>iris_df</w:t>
+      </w:r>
+      <w:proofErr w:type="spellEnd"/>
+      <w:r>
+        <w:t>["sepal width (cm)"].mean()</w:t>
       </w:r>
     </w:p>
     <w:p>
@@ -840,82 +724,37 @@
       </w:r>
       <w:proofErr w:type="spellStart"/>
       <w:r>
-        <w:t>iris_</w:t>
-      </w:r>
-      <w:proofErr w:type="gramStart"/>
-      <w:r>
-        <w:t>df</w:t>
-      </w:r>
-      <w:proofErr w:type="spellEnd"/>
-      <w:r>
-        <w:t>[</w:t>
-      </w:r>
-      <w:proofErr w:type="gramEnd"/>
-      <w:r>
-        <w:t>"sepal width (cm)"</w:t>
-      </w:r>
-      <w:proofErr w:type="gramStart"/>
-      <w:r>
-        <w:t>].median</w:t>
-      </w:r>
-      <w:proofErr w:type="gramEnd"/>
-      <w:r>
-        <w:t>()</w:t>
-      </w:r>
-    </w:p>
-    <w:p>
-      <w:pPr>
-        <w:spacing w:after="0"/>
-      </w:pPr>
-      <w:r>
-        <w:t>print</w:t>
-      </w:r>
-      <w:proofErr w:type="gramStart"/>
-      <w:r>
-        <w:t>(</w:t>
-      </w:r>
-      <w:proofErr w:type="spellStart"/>
-      <w:r>
-        <w:t>f</w:t>
-      </w:r>
-      <w:proofErr w:type="gramEnd"/>
-      <w:r>
-        <w:t>"</w:t>
-      </w:r>
-      <w:proofErr w:type="gramStart"/>
-      <w:r>
-        <w:t>Mean</w:t>
-      </w:r>
-      <w:proofErr w:type="spellEnd"/>
-      <w:r>
-        <w:t>:{</w:t>
-      </w:r>
-      <w:proofErr w:type="gramEnd"/>
-      <w:r>
-        <w:t>mean_val:.2f</w:t>
-      </w:r>
-      <w:proofErr w:type="gramStart"/>
-      <w:r>
-        <w:t>},Median</w:t>
-      </w:r>
-      <w:proofErr w:type="gramEnd"/>
-      <w:r>
-        <w:t>:{median_val:.2</w:t>
-      </w:r>
-      <w:proofErr w:type="gramStart"/>
-      <w:r>
-        <w:t>f}"</w:t>
-      </w:r>
-      <w:proofErr w:type="gramEnd"/>
-      <w:r>
-        <w:t>)</w:t>
-      </w:r>
-    </w:p>
-    <w:p>
-      <w:pPr>
-        <w:spacing w:after="0"/>
-      </w:pPr>
-      <w:r>
+        <w:t>iris_df</w:t>
+      </w:r>
+      <w:proofErr w:type="spellEnd"/>
+      <w:r>
+        <w:t>["sepal width (cm)"].median()</w:t>
+      </w:r>
+    </w:p>
+    <w:p>
+      <w:pPr>
+        <w:spacing w:after="0"/>
+      </w:pPr>
+      <w:r>
+        <w:t>print(</w:t>
+      </w:r>
+      <w:proofErr w:type="spellStart"/>
+      <w:r>
+        <w:t>f"Mean</w:t>
+      </w:r>
+      <w:proofErr w:type="spellEnd"/>
+      <w:r>
+        <w:t>:{mean_val:.2f},Median:{median_val:.2f}")</w:t>
+      </w:r>
+    </w:p>
+    <w:p>
+      <w:pPr>
+        <w:spacing w:after="0"/>
+      </w:pPr>
+      <w:r>
+        <w:rPr>
+          <w:noProof/>
+        </w:rPr>
         <w:drawing>
           <wp:inline distT="0" distB="0" distL="0" distR="0" wp14:anchorId="52A0CE8C" wp14:editId="45920E97">
             <wp:extent cx="1835244" cy="552478"/>
@@ -967,15 +806,7 @@
         <w:spacing w:after="0"/>
       </w:pPr>
       <w:r>
-        <w:t xml:space="preserve"># </w:t>
-      </w:r>
-      <w:proofErr w:type="gramStart"/>
-      <w:r>
-        <w:t>1.d</w:t>
-      </w:r>
-      <w:proofErr w:type="gramEnd"/>
-      <w:r>
-        <w:t xml:space="preserve"> - Only 27% of the flowers have a </w:t>
+        <w:t xml:space="preserve"># 1.d - Only 27% of the flowers have a </w:t>
       </w:r>
       <w:proofErr w:type="spellStart"/>
       <w:r>
@@ -1003,39 +834,21 @@
       </w:r>
       <w:proofErr w:type="spellStart"/>
       <w:r>
-        <w:t>iris_</w:t>
-      </w:r>
-      <w:proofErr w:type="gramStart"/>
-      <w:r>
-        <w:t>df</w:t>
-      </w:r>
-      <w:proofErr w:type="spellEnd"/>
-      <w:r>
-        <w:t>[</w:t>
-      </w:r>
-      <w:proofErr w:type="gramEnd"/>
-      <w:r>
-        <w:t>"sepal width (cm)"</w:t>
-      </w:r>
-      <w:proofErr w:type="gramStart"/>
-      <w:r>
-        <w:t>].quantile</w:t>
-      </w:r>
-      <w:proofErr w:type="gramEnd"/>
-      <w:r>
-        <w:t>(1-0.27)</w:t>
-      </w:r>
-    </w:p>
-    <w:p>
-      <w:pPr>
-        <w:spacing w:after="0"/>
-      </w:pPr>
-      <w:proofErr w:type="gramStart"/>
+        <w:t>iris_df</w:t>
+      </w:r>
+      <w:proofErr w:type="spellEnd"/>
+      <w:r>
+        <w:t>["sepal width (cm)"].quantile(1-0.27)</w:t>
+      </w:r>
+    </w:p>
+    <w:p>
+      <w:pPr>
+        <w:spacing w:after="0"/>
+      </w:pPr>
       <w:r>
         <w:t>print(</w:t>
       </w:r>
       <w:proofErr w:type="spellStart"/>
-      <w:proofErr w:type="gramEnd"/>
       <w:r>
         <w:t>f"Only</w:t>
       </w:r>
@@ -1057,6 +870,9 @@
         <w:spacing w:after="0"/>
       </w:pPr>
       <w:r>
+        <w:rPr>
+          <w:noProof/>
+        </w:rPr>
         <w:drawing>
           <wp:inline distT="0" distB="0" distL="0" distR="0" wp14:anchorId="56EBCE2A" wp14:editId="57F96012">
             <wp:extent cx="4940300" cy="476250"/>
@@ -1112,15 +928,7 @@
         <w:spacing w:after="0"/>
       </w:pPr>
       <w:r>
-        <w:t xml:space="preserve"># 1.e - Make scatterplots of each pair of </w:t>
-      </w:r>
-      <w:proofErr w:type="gramStart"/>
-      <w:r>
-        <w:t>the numerical</w:t>
-      </w:r>
-      <w:proofErr w:type="gramEnd"/>
-      <w:r>
-        <w:t xml:space="preserve"> variables in iris (There should be 6 pairs/plots).</w:t>
+        <w:t># 1.e - Make scatterplots of each pair of the numerical variables in iris (There should be 6 pairs/plots).</w:t>
       </w:r>
     </w:p>
     <w:p>
@@ -1136,12 +944,10 @@
         <w:spacing w:after="0"/>
       </w:pPr>
       <w:proofErr w:type="spellStart"/>
-      <w:proofErr w:type="gramStart"/>
       <w:r>
         <w:t>sns.pairplot</w:t>
       </w:r>
       <w:proofErr w:type="spellEnd"/>
-      <w:proofErr w:type="gramEnd"/>
       <w:r>
         <w:t>(</w:t>
       </w:r>
@@ -1154,13 +960,8 @@
         <w:t>, vars=</w:t>
       </w:r>
       <w:proofErr w:type="spellStart"/>
-      <w:proofErr w:type="gramStart"/>
-      <w:r>
-        <w:t>iris.feature</w:t>
-      </w:r>
-      <w:proofErr w:type="gramEnd"/>
-      <w:r>
-        <w:t>_names</w:t>
+      <w:r>
+        <w:t>iris.feature_names</w:t>
       </w:r>
       <w:proofErr w:type="spellEnd"/>
       <w:r>
@@ -1180,12 +981,10 @@
         <w:spacing w:after="0"/>
       </w:pPr>
       <w:proofErr w:type="spellStart"/>
-      <w:proofErr w:type="gramStart"/>
       <w:r>
         <w:t>plt.suptitle</w:t>
       </w:r>
       <w:proofErr w:type="spellEnd"/>
-      <w:proofErr w:type="gramEnd"/>
       <w:r>
         <w:t>("Scatter Plots of Iris variables")</w:t>
       </w:r>
@@ -1195,12 +994,10 @@
         <w:spacing w:after="0"/>
       </w:pPr>
       <w:proofErr w:type="spellStart"/>
-      <w:proofErr w:type="gramStart"/>
       <w:r>
         <w:t>plt.show</w:t>
       </w:r>
       <w:proofErr w:type="spellEnd"/>
-      <w:proofErr w:type="gramEnd"/>
       <w:r>
         <w:t>()</w:t>
       </w:r>
@@ -1317,14 +1114,9 @@
       </w:pPr>
       <w:proofErr w:type="spellStart"/>
       <w:r>
-        <w:t>Petal</w:t>
-      </w:r>
-      <w:proofErr w:type="gramStart"/>
-      <w:r>
-        <w:t>.Length</w:t>
-      </w:r>
-      <w:proofErr w:type="spellEnd"/>
-      <w:proofErr w:type="gramEnd"/>
+        <w:t>Petal.Length</w:t>
+      </w:r>
+      <w:proofErr w:type="spellEnd"/>
       <w:r>
         <w:t xml:space="preserve"> vs </w:t>
       </w:r>
@@ -1347,6 +1139,9 @@
         <w:spacing w:after="0"/>
       </w:pPr>
       <w:r>
+        <w:rPr>
+          <w:noProof/>
+        </w:rPr>
         <w:drawing>
           <wp:inline distT="0" distB="0" distL="0" distR="0" wp14:anchorId="119D293A" wp14:editId="06283EB1">
             <wp:extent cx="5943600" cy="2965450"/>
@@ -1491,14 +1286,9 @@
       </w:r>
       <w:proofErr w:type="spellStart"/>
       <w:r>
-        <w:t>iris_</w:t>
-      </w:r>
-      <w:proofErr w:type="gramStart"/>
-      <w:r>
-        <w:t>df.corr</w:t>
-      </w:r>
-      <w:proofErr w:type="spellEnd"/>
-      <w:proofErr w:type="gramEnd"/>
+        <w:t>iris_df.corr</w:t>
+      </w:r>
+      <w:proofErr w:type="spellEnd"/>
       <w:r>
         <w:t>()</w:t>
       </w:r>
@@ -1524,6 +1314,9 @@
         <w:spacing w:after="0"/>
       </w:pPr>
       <w:r>
+        <w:rPr>
+          <w:noProof/>
+        </w:rPr>
         <w:drawing>
           <wp:inline distT="0" distB="0" distL="0" distR="0" wp14:anchorId="3F00335A" wp14:editId="417602FF">
             <wp:extent cx="5943600" cy="814070"/>
@@ -1600,15 +1393,7 @@
         <w:spacing w:after="0"/>
       </w:pPr>
       <w:r>
-        <w:t xml:space="preserve"># 2.a - Make a histogram of the variable weight with breakpoints (bin edges) at every 0.3 </w:t>
-      </w:r>
-      <w:proofErr w:type="gramStart"/>
-      <w:r>
-        <w:t>units</w:t>
-      </w:r>
-      <w:proofErr w:type="gramEnd"/>
-      <w:r>
-        <w:t>, starting at 3.3.</w:t>
+        <w:t># 2.a - Make a histogram of the variable weight with breakpoints (bin edges) at every 0.3 units, starting at 3.3.</w:t>
       </w:r>
     </w:p>
     <w:p>
@@ -1623,7 +1408,6 @@
       <w:pPr>
         <w:spacing w:after="0"/>
       </w:pPr>
-      <w:proofErr w:type="gramStart"/>
       <w:r>
         <w:t>print(</w:t>
       </w:r>
@@ -1633,11 +1417,7 @@
       </w:r>
       <w:proofErr w:type="spellEnd"/>
       <w:r>
-        <w:t xml:space="preserve">)   </w:t>
-      </w:r>
-      <w:proofErr w:type="gramEnd"/>
-      <w:r>
-        <w:t>     # View/Check datasets</w:t>
+        <w:t>)        # View/Check datasets</w:t>
       </w:r>
     </w:p>
     <w:p>
@@ -1648,12 +1428,10 @@
         <w:t xml:space="preserve">bins = </w:t>
       </w:r>
       <w:proofErr w:type="spellStart"/>
-      <w:proofErr w:type="gramStart"/>
       <w:r>
         <w:t>np.arange</w:t>
       </w:r>
       <w:proofErr w:type="spellEnd"/>
-      <w:proofErr w:type="gramEnd"/>
       <w:r>
         <w:t xml:space="preserve">(3.3, </w:t>
       </w:r>
@@ -1663,28 +1441,18 @@
       </w:r>
       <w:proofErr w:type="spellEnd"/>
       <w:r>
-        <w:t>["weight"].</w:t>
-      </w:r>
-      <w:proofErr w:type="gramStart"/>
-      <w:r>
-        <w:t>max(</w:t>
-      </w:r>
-      <w:proofErr w:type="gramEnd"/>
-      <w:r>
-        <w:t>) + 0.3, 0.3)</w:t>
-      </w:r>
-    </w:p>
-    <w:p>
-      <w:pPr>
-        <w:spacing w:after="0"/>
-      </w:pPr>
-      <w:proofErr w:type="spellStart"/>
-      <w:proofErr w:type="gramStart"/>
+        <w:t>["weight"].max() + 0.3, 0.3)</w:t>
+      </w:r>
+    </w:p>
+    <w:p>
+      <w:pPr>
+        <w:spacing w:after="0"/>
+      </w:pPr>
+      <w:proofErr w:type="spellStart"/>
       <w:r>
         <w:t>plt.hist</w:t>
       </w:r>
       <w:proofErr w:type="spellEnd"/>
-      <w:proofErr w:type="gramEnd"/>
       <w:r>
         <w:t>(</w:t>
       </w:r>
@@ -1710,12 +1478,10 @@
         <w:spacing w:after="0"/>
       </w:pPr>
       <w:proofErr w:type="spellStart"/>
-      <w:proofErr w:type="gramStart"/>
       <w:r>
         <w:t>plt.title</w:t>
       </w:r>
       <w:proofErr w:type="spellEnd"/>
-      <w:proofErr w:type="gramEnd"/>
       <w:r>
         <w:t>("Histogram of Plant Weights")</w:t>
       </w:r>
@@ -1725,12 +1491,10 @@
         <w:spacing w:after="0"/>
       </w:pPr>
       <w:proofErr w:type="spellStart"/>
-      <w:proofErr w:type="gramStart"/>
       <w:r>
         <w:t>plt.xlabel</w:t>
       </w:r>
       <w:proofErr w:type="spellEnd"/>
-      <w:proofErr w:type="gramEnd"/>
       <w:r>
         <w:t>("Weight")</w:t>
       </w:r>
@@ -1740,12 +1504,10 @@
         <w:spacing w:after="0"/>
       </w:pPr>
       <w:proofErr w:type="spellStart"/>
-      <w:proofErr w:type="gramStart"/>
       <w:r>
         <w:t>plt.ylabel</w:t>
       </w:r>
       <w:proofErr w:type="spellEnd"/>
-      <w:proofErr w:type="gramEnd"/>
       <w:r>
         <w:t>("Count")</w:t>
       </w:r>
@@ -1755,12 +1517,10 @@
         <w:spacing w:after="0"/>
       </w:pPr>
       <w:proofErr w:type="spellStart"/>
-      <w:proofErr w:type="gramStart"/>
       <w:r>
         <w:t>plt.show</w:t>
       </w:r>
       <w:proofErr w:type="spellEnd"/>
-      <w:proofErr w:type="gramEnd"/>
       <w:r>
         <w:t>()</w:t>
       </w:r>
@@ -1785,6 +1545,9 @@
         <w:spacing w:after="0"/>
       </w:pPr>
       <w:r>
+        <w:rPr>
+          <w:noProof/>
+        </w:rPr>
         <w:lastRenderedPageBreak/>
         <w:drawing>
           <wp:inline distT="0" distB="0" distL="0" distR="0" wp14:anchorId="19EBC442" wp14:editId="10A67312">
@@ -1862,12 +1625,10 @@
         <w:spacing w:after="0"/>
       </w:pPr>
       <w:proofErr w:type="spellStart"/>
-      <w:proofErr w:type="gramStart"/>
       <w:r>
         <w:t>sns.boxplot</w:t>
       </w:r>
       <w:proofErr w:type="spellEnd"/>
-      <w:proofErr w:type="gramEnd"/>
       <w:r>
         <w:t>(x="group", y="weight", data=</w:t>
       </w:r>
@@ -1885,12 +1646,10 @@
         <w:spacing w:after="0"/>
       </w:pPr>
       <w:proofErr w:type="spellStart"/>
-      <w:proofErr w:type="gramStart"/>
       <w:r>
         <w:t>plt.title</w:t>
       </w:r>
       <w:proofErr w:type="spellEnd"/>
-      <w:proofErr w:type="gramEnd"/>
       <w:r>
         <w:t>("Boxplot of Plant Weights by Group")</w:t>
       </w:r>
@@ -1900,12 +1659,10 @@
         <w:spacing w:after="0"/>
       </w:pPr>
       <w:proofErr w:type="spellStart"/>
-      <w:proofErr w:type="gramStart"/>
       <w:r>
         <w:t>plt.show</w:t>
       </w:r>
       <w:proofErr w:type="spellEnd"/>
-      <w:proofErr w:type="gramEnd"/>
       <w:r>
         <w:t>()</w:t>
       </w:r>
@@ -1915,6 +1672,9 @@
         <w:spacing w:after="0"/>
       </w:pPr>
       <w:r>
+        <w:rPr>
+          <w:noProof/>
+        </w:rPr>
         <w:lastRenderedPageBreak/>
         <w:drawing>
           <wp:inline distT="0" distB="0" distL="0" distR="0" wp14:anchorId="2CCD0E32" wp14:editId="5C3C69D3">
@@ -2030,7 +1790,6 @@
         <w:t xml:space="preserve">min_trt2 = </w:t>
       </w:r>
       <w:proofErr w:type="spellStart"/>
-      <w:proofErr w:type="gramStart"/>
       <w:r>
         <w:t>PlantGrowth</w:t>
       </w:r>
@@ -2039,37 +1798,12 @@
         <w:t>[</w:t>
       </w:r>
       <w:proofErr w:type="spellStart"/>
-      <w:proofErr w:type="gramEnd"/>
       <w:r>
         <w:t>PlantGrowth</w:t>
       </w:r>
       <w:proofErr w:type="spellEnd"/>
       <w:r>
-        <w:t>['group</w:t>
-      </w:r>
-      <w:proofErr w:type="gramStart"/>
-      <w:r>
-        <w:t>']=</w:t>
-      </w:r>
-      <w:proofErr w:type="gramEnd"/>
-      <w:r>
-        <w:t>="trt2</w:t>
-      </w:r>
-      <w:proofErr w:type="gramStart"/>
-      <w:r>
-        <w:t>"][</w:t>
-      </w:r>
-      <w:proofErr w:type="gramEnd"/>
-      <w:r>
-        <w:t>"weight"</w:t>
-      </w:r>
-      <w:proofErr w:type="gramStart"/>
-      <w:r>
-        <w:t>].min</w:t>
-      </w:r>
-      <w:proofErr w:type="gramEnd"/>
-      <w:r>
-        <w:t>()</w:t>
+        <w:t>['group']=="trt2"]["weight"].min()</w:t>
       </w:r>
     </w:p>
     <w:p>
@@ -2089,12 +1823,10 @@
       <w:pPr>
         <w:spacing w:after="0"/>
       </w:pPr>
-      <w:proofErr w:type="gramStart"/>
       <w:r>
         <w:t>print(</w:t>
       </w:r>
       <w:proofErr w:type="spellStart"/>
-      <w:proofErr w:type="gramEnd"/>
       <w:r>
         <w:t>f"Definately</w:t>
       </w:r>
@@ -2108,6 +1840,9 @@
         <w:spacing w:after="0"/>
       </w:pPr>
       <w:r>
+        <w:rPr>
+          <w:noProof/>
+        </w:rPr>
         <w:drawing>
           <wp:inline distT="0" distB="0" distL="0" distR="0" wp14:anchorId="43DFD052" wp14:editId="7C47AADC">
             <wp:extent cx="4915153" cy="368319"/>
@@ -2178,7 +1913,6 @@
         <w:t xml:space="preserve">min_trt2 = </w:t>
       </w:r>
       <w:proofErr w:type="spellStart"/>
-      <w:proofErr w:type="gramStart"/>
       <w:r>
         <w:t>PlantGrowth</w:t>
       </w:r>
@@ -2187,37 +1921,12 @@
         <w:t>[</w:t>
       </w:r>
       <w:proofErr w:type="spellStart"/>
-      <w:proofErr w:type="gramEnd"/>
       <w:r>
         <w:t>PlantGrowth</w:t>
       </w:r>
       <w:proofErr w:type="spellEnd"/>
       <w:r>
-        <w:t>['group</w:t>
-      </w:r>
-      <w:proofErr w:type="gramStart"/>
-      <w:r>
-        <w:t>']=</w:t>
-      </w:r>
-      <w:proofErr w:type="gramEnd"/>
-      <w:r>
-        <w:t>="trt2</w:t>
-      </w:r>
-      <w:proofErr w:type="gramStart"/>
-      <w:r>
-        <w:t>"][</w:t>
-      </w:r>
-      <w:proofErr w:type="gramEnd"/>
-      <w:r>
-        <w:t>"weight"</w:t>
-      </w:r>
-      <w:proofErr w:type="gramStart"/>
-      <w:r>
-        <w:t>].min</w:t>
-      </w:r>
-      <w:proofErr w:type="gramEnd"/>
-      <w:r>
-        <w:t>()</w:t>
+        <w:t>['group']=="trt2"]["weight"].min()</w:t>
       </w:r>
     </w:p>
     <w:p>
@@ -2241,7 +1950,6 @@
         <w:t xml:space="preserve">trt1_weights = </w:t>
       </w:r>
       <w:proofErr w:type="spellStart"/>
-      <w:proofErr w:type="gramStart"/>
       <w:r>
         <w:t>PlantGrowth</w:t>
       </w:r>
@@ -2250,29 +1958,12 @@
         <w:t>[</w:t>
       </w:r>
       <w:proofErr w:type="spellStart"/>
-      <w:proofErr w:type="gramEnd"/>
       <w:r>
         <w:t>PlantGrowth</w:t>
       </w:r>
       <w:proofErr w:type="spellEnd"/>
       <w:r>
-        <w:t>['group</w:t>
-      </w:r>
-      <w:proofErr w:type="gramStart"/>
-      <w:r>
-        <w:t>']=</w:t>
-      </w:r>
-      <w:proofErr w:type="gramEnd"/>
-      <w:r>
-        <w:t>="trt1</w:t>
-      </w:r>
-      <w:proofErr w:type="gramStart"/>
-      <w:r>
-        <w:t>"][</w:t>
-      </w:r>
-      <w:proofErr w:type="gramEnd"/>
-      <w:r>
-        <w:t>"weight"]</w:t>
+        <w:t>['group']=="trt1"]["weight"]</w:t>
       </w:r>
     </w:p>
     <w:p>
@@ -2285,15 +1976,7 @@
       </w:r>
       <w:proofErr w:type="spellEnd"/>
       <w:r>
-        <w:t xml:space="preserve"> = (trt1_weights &lt; min_trt2</w:t>
-      </w:r>
-      <w:proofErr w:type="gramStart"/>
-      <w:r>
-        <w:t>).sum</w:t>
-      </w:r>
-      <w:proofErr w:type="gramEnd"/>
-      <w:r>
-        <w:t>()</w:t>
+        <w:t xml:space="preserve"> = (trt1_weights &lt; min_trt2).sum()</w:t>
       </w:r>
     </w:p>
     <w:p>
@@ -2329,41 +2012,26 @@
       <w:pPr>
         <w:spacing w:after="0"/>
       </w:pPr>
-      <w:proofErr w:type="gramStart"/>
       <w:r>
         <w:t>print(</w:t>
       </w:r>
       <w:proofErr w:type="spellStart"/>
-      <w:proofErr w:type="gramEnd"/>
-      <w:r>
-        <w:t>f"</w:t>
-      </w:r>
-      <w:proofErr w:type="gramStart"/>
-      <w:r>
-        <w:t>Percentage</w:t>
-      </w:r>
-      <w:proofErr w:type="spellEnd"/>
-      <w:r>
-        <w:t>: {</w:t>
-      </w:r>
-      <w:proofErr w:type="gramEnd"/>
-      <w:r>
-        <w:t>percent_below:.2</w:t>
-      </w:r>
-      <w:proofErr w:type="gramStart"/>
-      <w:r>
-        <w:t>f}%</w:t>
-      </w:r>
-      <w:proofErr w:type="gramEnd"/>
-      <w:r>
-        <w:t>")</w:t>
-      </w:r>
-    </w:p>
-    <w:p>
-      <w:pPr>
-        <w:spacing w:after="0"/>
-      </w:pPr>
-      <w:r>
+      <w:r>
+        <w:t>f"Percentage</w:t>
+      </w:r>
+      <w:proofErr w:type="spellEnd"/>
+      <w:r>
+        <w:t>: {percent_below:.2f}%")</w:t>
+      </w:r>
+    </w:p>
+    <w:p>
+      <w:pPr>
+        <w:spacing w:after="0"/>
+      </w:pPr>
+      <w:r>
+        <w:rPr>
+          <w:noProof/>
+        </w:rPr>
         <w:drawing>
           <wp:inline distT="0" distB="0" distL="0" distR="0" wp14:anchorId="26F0B56D" wp14:editId="7B6CE08C">
             <wp:extent cx="1682836" cy="209561"/>
@@ -2435,19 +2103,11 @@
       </w:r>
       <w:proofErr w:type="spellEnd"/>
       <w:r>
-        <w:t xml:space="preserve"> colorful using some color palette (in R, try </w:t>
-      </w:r>
-      <w:proofErr w:type="gramStart"/>
-      <w:r>
-        <w:t>running ?</w:t>
-      </w:r>
-      <w:proofErr w:type="spellStart"/>
-      <w:r>
-        <w:t>heat</w:t>
-      </w:r>
-      <w:proofErr w:type="gramEnd"/>
-      <w:r>
-        <w:t>.colors</w:t>
+        <w:t xml:space="preserve"> colorful using some color palette (in R, try running ?</w:t>
+      </w:r>
+      <w:proofErr w:type="spellStart"/>
+      <w:r>
+        <w:t>heat.colors</w:t>
       </w:r>
       <w:proofErr w:type="spellEnd"/>
       <w:r>
@@ -2470,7 +2130,6 @@
         <w:t xml:space="preserve">filtered = </w:t>
       </w:r>
       <w:proofErr w:type="spellStart"/>
-      <w:proofErr w:type="gramStart"/>
       <w:r>
         <w:t>PlantGrowth</w:t>
       </w:r>
@@ -2479,7 +2138,6 @@
         <w:t>[</w:t>
       </w:r>
       <w:proofErr w:type="spellStart"/>
-      <w:proofErr w:type="gramEnd"/>
       <w:r>
         <w:t>PlantGrowth</w:t>
       </w:r>
@@ -2493,12 +2151,10 @@
         <w:spacing w:after="0"/>
       </w:pPr>
       <w:proofErr w:type="spellStart"/>
-      <w:proofErr w:type="gramStart"/>
       <w:r>
         <w:t>sns.countplot</w:t>
       </w:r>
       <w:proofErr w:type="spellEnd"/>
-      <w:proofErr w:type="gramEnd"/>
       <w:r>
         <w:t>(x='group', data=filtered, palette='Spectral')</w:t>
       </w:r>
@@ -2508,12 +2164,10 @@
         <w:spacing w:after="0"/>
       </w:pPr>
       <w:proofErr w:type="spellStart"/>
-      <w:proofErr w:type="gramStart"/>
       <w:r>
         <w:t>plt.title</w:t>
       </w:r>
       <w:proofErr w:type="spellEnd"/>
-      <w:proofErr w:type="gramEnd"/>
       <w:r>
         <w:t>("</w:t>
       </w:r>
@@ -2523,28 +2177,18 @@
       </w:r>
       <w:proofErr w:type="spellEnd"/>
       <w:r>
-        <w:t xml:space="preserve"> of Groups </w:t>
-      </w:r>
-      <w:proofErr w:type="gramStart"/>
-      <w:r>
-        <w:t>( Weight</w:t>
-      </w:r>
-      <w:proofErr w:type="gramEnd"/>
-      <w:r>
-        <w:t xml:space="preserve"> &gt; 5.5)")</w:t>
-      </w:r>
-    </w:p>
-    <w:p>
-      <w:pPr>
-        <w:spacing w:after="0"/>
-      </w:pPr>
-      <w:proofErr w:type="spellStart"/>
-      <w:proofErr w:type="gramStart"/>
+        <w:t xml:space="preserve"> of Groups ( Weight &gt; 5.5)")</w:t>
+      </w:r>
+    </w:p>
+    <w:p>
+      <w:pPr>
+        <w:spacing w:after="0"/>
+      </w:pPr>
+      <w:proofErr w:type="spellStart"/>
       <w:r>
         <w:t>plt.show</w:t>
       </w:r>
       <w:proofErr w:type="spellEnd"/>
-      <w:proofErr w:type="gramEnd"/>
       <w:r>
         <w:t>()</w:t>
       </w:r>
@@ -2557,6 +2201,9 @@
         <w:spacing w:after="0"/>
       </w:pPr>
       <w:r>
+        <w:rPr>
+          <w:noProof/>
+        </w:rPr>
         <w:drawing>
           <wp:inline distT="0" distB="0" distL="0" distR="0" wp14:anchorId="3D4335DA" wp14:editId="28A7841E">
             <wp:extent cx="5943600" cy="3549650"/>
@@ -5470,21 +5117,6 @@
 </file>
 
 <file path=customXml/item1.xml><?xml version="1.0" encoding="utf-8"?>
-<p:properties xmlns:p="http://schemas.microsoft.com/office/2006/metadata/properties" xmlns:xsi="http://www.w3.org/2001/XMLSchema-instance" xmlns:pc="http://schemas.microsoft.com/office/infopath/2007/PartnerControls">
-  <documentManagement/>
-</p:properties>
-</file>
-
-<file path=customXml/item2.xml><?xml version="1.0" encoding="utf-8"?>
-<?mso-contentType ?>
-<FormTemplates xmlns="http://schemas.microsoft.com/sharepoint/v3/contenttype/forms">
-  <Display>DocumentLibraryForm</Display>
-  <Edit>DocumentLibraryForm</Edit>
-  <New>DocumentLibraryForm</New>
-</FormTemplates>
-</file>
-
-<file path=customXml/item3.xml><?xml version="1.0" encoding="utf-8"?>
 <ct:contentTypeSchema xmlns:ct="http://schemas.microsoft.com/office/2006/metadata/contentType" xmlns:ma="http://schemas.microsoft.com/office/2006/metadata/properties/metaAttributes" ct:_="" ma:_="" ma:contentTypeName="Document" ma:contentTypeID="0x01010087B9E77F4AA5FD4E94AADD51C32280A2" ma:contentTypeVersion="4" ma:contentTypeDescription="Create a new document." ma:contentTypeScope="" ma:versionID="2711e202d784a4ec22e4c994c2ba1001">
   <xsd:schema xmlns:xsd="http://www.w3.org/2001/XMLSchema" xmlns:xs="http://www.w3.org/2001/XMLSchema" xmlns:p="http://schemas.microsoft.com/office/2006/metadata/properties" xmlns:ns3="b81a2f1a-f88f-4c12-a9da-bb886c4ae188" targetNamespace="http://schemas.microsoft.com/office/2006/metadata/properties" ma:root="true" ma:fieldsID="a26b7eb3ccc44b7383d6e6e138957d8e" ns3:_="">
     <xsd:import namespace="b81a2f1a-f88f-4c12-a9da-bb886c4ae188"/>
@@ -5628,24 +5260,22 @@
 </ct:contentTypeSchema>
 </file>
 
-<file path=customXml/itemProps1.xml><?xml version="1.0" encoding="utf-8"?>
-<ds:datastoreItem xmlns:ds="http://schemas.openxmlformats.org/officeDocument/2006/customXml" ds:itemID="{399EDA0B-1CA9-4E65-8AEA-982E933F0A30}">
-  <ds:schemaRefs>
-    <ds:schemaRef ds:uri="http://schemas.microsoft.com/office/2006/metadata/properties"/>
-    <ds:schemaRef ds:uri="http://schemas.microsoft.com/office/infopath/2007/PartnerControls"/>
-  </ds:schemaRefs>
-</ds:datastoreItem>
+<file path=customXml/item2.xml><?xml version="1.0" encoding="utf-8"?>
+<?mso-contentType ?>
+<FormTemplates xmlns="http://schemas.microsoft.com/sharepoint/v3/contenttype/forms">
+  <Display>DocumentLibraryForm</Display>
+  <Edit>DocumentLibraryForm</Edit>
+  <New>DocumentLibraryForm</New>
+</FormTemplates>
 </file>
 
-<file path=customXml/itemProps2.xml><?xml version="1.0" encoding="utf-8"?>
-<ds:datastoreItem xmlns:ds="http://schemas.openxmlformats.org/officeDocument/2006/customXml" ds:itemID="{2337D117-D66F-4539-ABAC-D0EA1C2D91BB}">
-  <ds:schemaRefs>
-    <ds:schemaRef ds:uri="http://schemas.microsoft.com/sharepoint/v3/contenttype/forms"/>
-  </ds:schemaRefs>
-</ds:datastoreItem>
+<file path=customXml/item3.xml><?xml version="1.0" encoding="utf-8"?>
+<p:properties xmlns:p="http://schemas.microsoft.com/office/2006/metadata/properties" xmlns:xsi="http://www.w3.org/2001/XMLSchema-instance" xmlns:pc="http://schemas.microsoft.com/office/infopath/2007/PartnerControls">
+  <documentManagement/>
+</p:properties>
 </file>
 
-<file path=customXml/itemProps3.xml><?xml version="1.0" encoding="utf-8"?>
+<file path=customXml/itemProps1.xml><?xml version="1.0" encoding="utf-8"?>
 <ds:datastoreItem xmlns:ds="http://schemas.openxmlformats.org/officeDocument/2006/customXml" ds:itemID="{4D262ABD-738F-4E9D-8DFC-37898E0994BC}">
   <ds:schemaRefs>
     <ds:schemaRef ds:uri="http://schemas.microsoft.com/office/2006/metadata/contentType"/>
@@ -5661,4 +5291,21 @@
     <ds:schemaRef ds:uri="http://schemas.microsoft.com/internal/obd"/>
   </ds:schemaRefs>
 </ds:datastoreItem>
+</file>
+
+<file path=customXml/itemProps2.xml><?xml version="1.0" encoding="utf-8"?>
+<ds:datastoreItem xmlns:ds="http://schemas.openxmlformats.org/officeDocument/2006/customXml" ds:itemID="{2337D117-D66F-4539-ABAC-D0EA1C2D91BB}">
+  <ds:schemaRefs>
+    <ds:schemaRef ds:uri="http://schemas.microsoft.com/sharepoint/v3/contenttype/forms"/>
+  </ds:schemaRefs>
+</ds:datastoreItem>
+</file>
+
+<file path=customXml/itemProps3.xml><?xml version="1.0" encoding="utf-8"?>
+<ds:datastoreItem xmlns:ds="http://schemas.openxmlformats.org/officeDocument/2006/customXml" ds:itemID="{399EDA0B-1CA9-4E65-8AEA-982E933F0A30}">
+  <ds:schemaRefs>
+    <ds:schemaRef ds:uri="http://schemas.microsoft.com/office/2006/metadata/properties"/>
+    <ds:schemaRef ds:uri="http://schemas.microsoft.com/office/infopath/2007/PartnerControls"/>
+  </ds:schemaRefs>
+</ds:datastoreItem>
 </file>
</xml_diff>